<commit_message>
Added previous knowledge report after revision
</commit_message>
<xml_diff>
--- a/reports/Deliverable 1/Group/Previous knowledge report.docx
+++ b/reports/Deliverable 1/Group/Previous knowledge report.docx
@@ -1,6 +1,6 @@
 
 <file path=word/document.xml><?xml version="1.0" encoding="utf-8"?>
-<w:document xmlns:wpc="http://schemas.microsoft.com/office/word/2010/wordprocessingCanvas" xmlns:cx="http://schemas.microsoft.com/office/drawing/2014/chartex" xmlns:cx1="http://schemas.microsoft.com/office/drawing/2015/9/8/chartex" xmlns:cx2="http://schemas.microsoft.com/office/drawing/2015/10/21/chartex" xmlns:cx3="http://schemas.microsoft.com/office/drawing/2016/5/9/chartex" xmlns:cx4="http://schemas.microsoft.com/office/drawing/2016/5/10/chartex" xmlns:cx5="http://schemas.microsoft.com/office/drawing/2016/5/11/chartex" xmlns:cx6="http://schemas.microsoft.com/office/drawing/2016/5/12/chartex" xmlns:cx7="http://schemas.microsoft.com/office/drawing/2016/5/13/chartex" xmlns:cx8="http://schemas.microsoft.com/office/drawing/2016/5/14/chartex" xmlns:mc="http://schemas.openxmlformats.org/markup-compatibility/2006" xmlns:aink="http://schemas.microsoft.com/office/drawing/2016/ink" xmlns:am3d="http://schemas.microsoft.com/office/drawing/2017/model3d" xmlns:o="urn:schemas-microsoft-com:office:office" xmlns:r="http://schemas.openxmlformats.org/officeDocument/2006/relationships" xmlns:m="http://schemas.openxmlformats.org/officeDocument/2006/math" xmlns:v="urn:schemas-microsoft-com:vml" xmlns:wp14="http://schemas.microsoft.com/office/word/2010/wordprocessingDrawing" xmlns:wp="http://schemas.openxmlformats.org/drawingml/2006/wordprocessingDrawing" xmlns:w10="urn:schemas-microsoft-com:office:word" xmlns:w="http://schemas.openxmlformats.org/wordprocessingml/2006/main" xmlns:w14="http://schemas.microsoft.com/office/word/2010/wordml" xmlns:w15="http://schemas.microsoft.com/office/word/2012/wordml" xmlns:w16cid="http://schemas.microsoft.com/office/word/2016/wordml/cid" xmlns:w16se="http://schemas.microsoft.com/office/word/2015/wordml/symex" xmlns:wpg="http://schemas.microsoft.com/office/word/2010/wordprocessingGroup" xmlns:wpi="http://schemas.microsoft.com/office/word/2010/wordprocessingInk" xmlns:wne="http://schemas.microsoft.com/office/word/2006/wordml" xmlns:wps="http://schemas.microsoft.com/office/word/2010/wordprocessingShape" mc:Ignorable="w14 w15 w16se w16cid wp14">
+<w:document xmlns:wpc="http://schemas.microsoft.com/office/word/2010/wordprocessingCanvas" xmlns:cx="http://schemas.microsoft.com/office/drawing/2014/chartex" xmlns:cx1="http://schemas.microsoft.com/office/drawing/2015/9/8/chartex" xmlns:cx2="http://schemas.microsoft.com/office/drawing/2015/10/21/chartex" xmlns:cx3="http://schemas.microsoft.com/office/drawing/2016/5/9/chartex" xmlns:cx4="http://schemas.microsoft.com/office/drawing/2016/5/10/chartex" xmlns:cx5="http://schemas.microsoft.com/office/drawing/2016/5/11/chartex" xmlns:cx6="http://schemas.microsoft.com/office/drawing/2016/5/12/chartex" xmlns:cx7="http://schemas.microsoft.com/office/drawing/2016/5/13/chartex" xmlns:cx8="http://schemas.microsoft.com/office/drawing/2016/5/14/chartex" xmlns:mc="http://schemas.openxmlformats.org/markup-compatibility/2006" xmlns:aink="http://schemas.microsoft.com/office/drawing/2016/ink" xmlns:am3d="http://schemas.microsoft.com/office/drawing/2017/model3d" xmlns:o="urn:schemas-microsoft-com:office:office" xmlns:oel="http://schemas.microsoft.com/office/2019/extlst" xmlns:r="http://schemas.openxmlformats.org/officeDocument/2006/relationships" xmlns:m="http://schemas.openxmlformats.org/officeDocument/2006/math" xmlns:v="urn:schemas-microsoft-com:vml" xmlns:wp14="http://schemas.microsoft.com/office/word/2010/wordprocessingDrawing" xmlns:wp="http://schemas.openxmlformats.org/drawingml/2006/wordprocessingDrawing" xmlns:w10="urn:schemas-microsoft-com:office:word" xmlns:w="http://schemas.openxmlformats.org/wordprocessingml/2006/main" xmlns:w14="http://schemas.microsoft.com/office/word/2010/wordml" xmlns:w15="http://schemas.microsoft.com/office/word/2012/wordml" xmlns:w16cex="http://schemas.microsoft.com/office/word/2018/wordml/cex" xmlns:w16cid="http://schemas.microsoft.com/office/word/2016/wordml/cid" xmlns:w16="http://schemas.microsoft.com/office/word/2018/wordml" xmlns:w16du="http://schemas.microsoft.com/office/word/2023/wordml/word16du" xmlns:w16sdtdh="http://schemas.microsoft.com/office/word/2020/wordml/sdtdatahash" xmlns:w16sdtfl="http://schemas.microsoft.com/office/word/2024/wordml/sdtformatlock" xmlns:w16se="http://schemas.microsoft.com/office/word/2015/wordml/symex" xmlns:wpg="http://schemas.microsoft.com/office/word/2010/wordprocessingGroup" xmlns:wpi="http://schemas.microsoft.com/office/word/2010/wordprocessingInk" xmlns:wne="http://schemas.microsoft.com/office/word/2006/wordml" xmlns:wps="http://schemas.microsoft.com/office/word/2010/wordprocessingShape" mc:Ignorable="w14 w15 w16se w16cid w16 w16cex w16sdtdh w16sdtfl w16du wp14">
   <w:body>
     <w:sdt>
       <w:sdtPr>
@@ -265,7 +265,7 @@
                   </wp:anchor>
                 </w:drawing>
               </mc:Choice>
-              <mc:Fallback xmlns:w16sdtfl="http://schemas.microsoft.com/office/word/2024/wordml/sdtformatlock" xmlns:w16sdtdh="http://schemas.microsoft.com/office/word/2020/wordml/sdtdatahash" xmlns:w16du="http://schemas.microsoft.com/office/word/2023/wordml/word16du" xmlns:w16="http://schemas.microsoft.com/office/word/2018/wordml" xmlns:w16cex="http://schemas.microsoft.com/office/word/2018/wordml/cex" xmlns:oel="http://schemas.microsoft.com/office/2019/extlst">
+              <mc:Fallback>
                 <w:pict>
                   <v:group w14:anchorId="1F9A0FA6" id="Grupo 157" o:spid="_x0000_s1026" style="position:absolute;margin-left:0;margin-top:0;width:8in;height:95.7pt;z-index:251662336;mso-width-percent:941;mso-height-percent:121;mso-top-percent:23;mso-position-horizontal:center;mso-position-horizontal-relative:page;mso-position-vertical-relative:page;mso-width-percent:941;mso-height-percent:121;mso-top-percent:23" coordorigin="" coordsize="73152,12161" o:gfxdata="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">
                     <v:shape id="Rectángulo 51" o:spid="_x0000_s1027" style="position:absolute;width:73152;height:11303;visibility:visible;mso-wrap-style:square;v-text-anchor:middle" coordsize="7312660,1129665" o:gfxdata="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" path="m,l7312660,r,1129665l3619500,733425,,1091565,,xe" fillcolor="#156082 [3204]" stroked="f" strokeweight="1pt">
@@ -421,7 +421,7 @@
                     <v:stroke joinstyle="miter"/>
                     <v:path gradientshapeok="t" o:connecttype="rect"/>
                   </v:shapetype>
-                  <v:shape id="Cuadro de texto 159" o:spid="_x0000_s1026" type="#_x0000_t202" style="position:absolute;margin-left:0;margin-top:0;width:8in;height:1in;z-index:251660288;visibility:visible;mso-wrap-style:square;mso-width-percent:941;mso-height-percent:92;mso-top-percent:818;mso-wrap-distance-left:9pt;mso-wrap-distance-top:0;mso-wrap-distance-right:9pt;mso-wrap-distance-bottom:0;mso-position-horizontal:center;mso-position-horizontal-relative:page;mso-position-vertical-relative:page;mso-width-percent:941;mso-height-percent:92;mso-top-percent:818;mso-width-relative:page;mso-height-relative:page;v-text-anchor:bottom" o:gfxdata="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" filled="f" stroked="f" strokeweight=".5pt">
+                  <v:shape id="Cuadro de texto 159" o:spid="_x0000_s1026" type="#_x0000_t202" style="position:absolute;margin-left:0;margin-top:0;width:8in;height:1in;z-index:251660288;visibility:visible;mso-wrap-style:square;mso-width-percent:941;mso-height-percent:92;mso-top-percent:818;mso-wrap-distance-left:9pt;mso-wrap-distance-top:0;mso-wrap-distance-right:9pt;mso-wrap-distance-bottom:0;mso-position-horizontal:center;mso-position-horizontal-relative:page;mso-position-vertical-relative:page;mso-width-percent:941;mso-height-percent:92;mso-top-percent:818;mso-width-relative:page;mso-height-relative:page;v-text-anchor:bottom" o:gfxdata="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" filled="f" stroked="f" strokeweight=".5pt">
                     <v:textbox inset="126pt,0,54pt,0">
                       <w:txbxContent>
                         <w:sdt>
@@ -645,7 +645,7 @@
               </mc:Choice>
               <mc:Fallback>
                 <w:pict>
-                  <v:shape w14:anchorId="2FEABF43" id="Cuadro de texto 163" o:spid="_x0000_s1027" type="#_x0000_t202" style="position:absolute;margin-left:0;margin-top:0;width:8in;height:286.5pt;z-index:251659264;visibility:visible;mso-wrap-style:square;mso-width-percent:941;mso-height-percent:363;mso-top-percent:300;mso-wrap-distance-left:9pt;mso-wrap-distance-top:0;mso-wrap-distance-right:9pt;mso-wrap-distance-bottom:0;mso-position-horizontal:center;mso-position-horizontal-relative:page;mso-position-vertical-relative:page;mso-width-percent:941;mso-height-percent:363;mso-top-percent:300;mso-width-relative:page;mso-height-relative:page;v-text-anchor:bottom" o:gfxdata="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" filled="f" stroked="f" strokeweight=".5pt">
+                  <v:shape w14:anchorId="2FEABF43" id="Cuadro de texto 163" o:spid="_x0000_s1027" type="#_x0000_t202" style="position:absolute;margin-left:0;margin-top:0;width:8in;height:286.5pt;z-index:251659264;visibility:visible;mso-wrap-style:square;mso-width-percent:941;mso-height-percent:363;mso-top-percent:300;mso-wrap-distance-left:9pt;mso-wrap-distance-top:0;mso-wrap-distance-right:9pt;mso-wrap-distance-bottom:0;mso-position-horizontal:center;mso-position-horizontal-relative:page;mso-position-vertical-relative:page;mso-width-percent:941;mso-height-percent:363;mso-top-percent:300;mso-width-relative:page;mso-height-relative:page;v-text-anchor:bottom" o:gfxdata="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" filled="f" stroked="f" strokeweight=".5pt">
                     <v:textbox inset="126pt,0,54pt,0">
                       <w:txbxContent>
                         <w:p>
@@ -955,7 +955,7 @@
               </mc:Choice>
               <mc:Fallback>
                 <w:pict>
-                  <v:shape w14:anchorId="23B81C16" id="Cuadro de texto 161" o:spid="_x0000_s1028" type="#_x0000_t202" style="position:absolute;margin-left:0;margin-top:585.6pt;width:8in;height:79.5pt;z-index:251661312;visibility:visible;mso-wrap-style:square;mso-width-percent:941;mso-height-percent:100;mso-wrap-distance-left:9pt;mso-wrap-distance-top:0;mso-wrap-distance-right:9pt;mso-wrap-distance-bottom:0;mso-position-horizontal:left;mso-position-horizontal-relative:margin;mso-position-vertical:absolute;mso-position-vertical-relative:page;mso-width-percent:941;mso-height-percent:100;mso-width-relative:page;mso-height-relative:page;v-text-anchor:top" o:gfxdata="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" filled="f" stroked="f" strokeweight=".5pt">
+                  <v:shape w14:anchorId="23B81C16" id="Cuadro de texto 161" o:spid="_x0000_s1028" type="#_x0000_t202" style="position:absolute;margin-left:0;margin-top:585.6pt;width:8in;height:79.5pt;z-index:251661312;visibility:visible;mso-wrap-style:square;mso-width-percent:941;mso-height-percent:100;mso-wrap-distance-left:9pt;mso-wrap-distance-top:0;mso-wrap-distance-right:9pt;mso-wrap-distance-bottom:0;mso-position-horizontal:left;mso-position-horizontal-relative:margin;mso-position-vertical:absolute;mso-position-vertical-relative:page;mso-width-percent:941;mso-height-percent:100;mso-width-relative:page;mso-height-relative:page;v-text-anchor:top" o:gfxdata="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" filled="f" stroked="f" strokeweight=".5pt">
                     <v:textbox style="mso-fit-shape-to-text:t" inset="126pt,0,54pt,0">
                       <w:txbxContent>
                         <w:p>
@@ -1114,8 +1114,6 @@
             <w:br w:type="page"/>
           </w:r>
         </w:p>
-        <w:bookmarkStart w:id="0" w:name="_GoBack" w:displacedByCustomXml="next"/>
-        <w:bookmarkEnd w:id="0" w:displacedByCustomXml="next"/>
       </w:sdtContent>
     </w:sdt>
     <w:sdt>
@@ -1157,7 +1155,9 @@
               <w:tab w:val="right" w:leader="dot" w:pos="8494"/>
             </w:tabs>
             <w:rPr>
+              <w:rFonts w:eastAsiaTheme="minorEastAsia"/>
               <w:noProof/>
+              <w:lang w:val="es-ES" w:eastAsia="es-ES"/>
             </w:rPr>
           </w:pPr>
           <w:r>
@@ -1172,7 +1172,7 @@
           <w:r>
             <w:fldChar w:fldCharType="separate"/>
           </w:r>
-          <w:hyperlink w:anchor="_Toc190718964" w:history="1">
+          <w:hyperlink w:anchor="_Toc190941754" w:history="1">
             <w:r>
               <w:rPr>
                 <w:rStyle w:val="Hipervnculo"/>
@@ -1199,7 +1199,7 @@
                 <w:noProof/>
                 <w:webHidden/>
               </w:rPr>
-              <w:instrText xml:space="preserve"> PAGEREF _Toc190718964 \h </w:instrText>
+              <w:instrText xml:space="preserve"> PAGEREF _Toc190941754 \h </w:instrText>
             </w:r>
             <w:r>
               <w:rPr>
@@ -1237,10 +1237,12 @@
               <w:tab w:val="right" w:leader="dot" w:pos="8494"/>
             </w:tabs>
             <w:rPr>
+              <w:rFonts w:eastAsiaTheme="minorEastAsia"/>
               <w:noProof/>
+              <w:lang w:val="es-ES" w:eastAsia="es-ES"/>
             </w:rPr>
           </w:pPr>
-          <w:hyperlink w:anchor="_Toc190718965" w:history="1">
+          <w:hyperlink w:anchor="_Toc190941755" w:history="1">
             <w:r>
               <w:rPr>
                 <w:rStyle w:val="Hipervnculo"/>
@@ -1267,7 +1269,7 @@
                 <w:noProof/>
                 <w:webHidden/>
               </w:rPr>
-              <w:instrText xml:space="preserve"> PAGEREF _Toc190718965 \h </w:instrText>
+              <w:instrText xml:space="preserve"> PAGEREF _Toc190941755 \h </w:instrText>
             </w:r>
             <w:r>
               <w:rPr>
@@ -1305,10 +1307,12 @@
               <w:tab w:val="right" w:leader="dot" w:pos="8494"/>
             </w:tabs>
             <w:rPr>
+              <w:rFonts w:eastAsiaTheme="minorEastAsia"/>
               <w:noProof/>
+              <w:lang w:val="es-ES" w:eastAsia="es-ES"/>
             </w:rPr>
           </w:pPr>
-          <w:hyperlink w:anchor="_Toc190718966" w:history="1">
+          <w:hyperlink w:anchor="_Toc190941756" w:history="1">
             <w:r>
               <w:rPr>
                 <w:rStyle w:val="Hipervnculo"/>
@@ -1335,7 +1339,7 @@
                 <w:noProof/>
                 <w:webHidden/>
               </w:rPr>
-              <w:instrText xml:space="preserve"> PAGEREF _Toc190718966 \h </w:instrText>
+              <w:instrText xml:space="preserve"> PAGEREF _Toc190941756 \h </w:instrText>
             </w:r>
             <w:r>
               <w:rPr>
@@ -1373,10 +1377,12 @@
               <w:tab w:val="right" w:leader="dot" w:pos="8494"/>
             </w:tabs>
             <w:rPr>
+              <w:rFonts w:eastAsiaTheme="minorEastAsia"/>
               <w:noProof/>
+              <w:lang w:val="es-ES" w:eastAsia="es-ES"/>
             </w:rPr>
           </w:pPr>
-          <w:hyperlink w:anchor="_Toc190718967" w:history="1">
+          <w:hyperlink w:anchor="_Toc190941757" w:history="1">
             <w:r>
               <w:rPr>
                 <w:rStyle w:val="Hipervnculo"/>
@@ -1403,7 +1409,7 @@
                 <w:noProof/>
                 <w:webHidden/>
               </w:rPr>
-              <w:instrText xml:space="preserve"> PAGEREF _Toc190718967 \h </w:instrText>
+              <w:instrText xml:space="preserve"> PAGEREF _Toc190941757 \h </w:instrText>
             </w:r>
             <w:r>
               <w:rPr>
@@ -1464,12 +1470,18 @@
       </w:r>
     </w:p>
     <w:p>
+      <w:pPr>
+        <w:jc w:val="both"/>
+      </w:pPr>
       <w:r>
         <w:lastRenderedPageBreak/>
         <w:t>Executive Summary:</w:t>
       </w:r>
     </w:p>
     <w:p>
+      <w:pPr>
+        <w:jc w:val="both"/>
+      </w:pPr>
       <w:r>
         <w:t xml:space="preserve">This report outlines the collective academic experience and knowledge gained through a series of courses in software engineering and information systems. The courses provided foundational insights into database design, software development, and system testing. In </w:t>
       </w:r>
@@ -1606,6 +1618,9 @@
             <w:tcW w:w="2832" w:type="dxa"/>
           </w:tcPr>
           <w:p>
+            <w:pPr>
+              <w:jc w:val="both"/>
+            </w:pPr>
             <w:r>
               <w:t>First description of our previous knowledge on the WIS architecture</w:t>
             </w:r>
@@ -1682,13 +1697,16 @@
       <w:pPr>
         <w:pStyle w:val="Ttulo1"/>
       </w:pPr>
-      <w:bookmarkStart w:id="1" w:name="_Toc190718964"/>
+      <w:bookmarkStart w:id="0" w:name="_Toc190941754"/>
       <w:r>
         <w:t>INTRODUCTION</w:t>
       </w:r>
-      <w:bookmarkEnd w:id="1"/>
+      <w:bookmarkEnd w:id="0"/>
     </w:p>
     <w:p>
+      <w:pPr>
+        <w:jc w:val="both"/>
+      </w:pPr>
       <w:r>
         <w:t>This report aims to provide an overview of our collective academic knowledge and prior experience regarding the development of Web Information Systems (WISs). As a group, we have gained a solid understanding of the theoretical foundations, key technologies, and development methodologies essential for the creation and implementation of WISs. Throughout our academic studies, we have explored various aspects of these systems, including system architecture, data management, and user interface design. Our shared experience encompasses the study of relevant frameworks, programming languages, and tools commonly used in the development of web-based information systems. This report reflects our group’s collective expertise and identifies areas where further academic exploration and growth are required to enhance our capabilities in the field of Web Information Systems.</w:t>
       </w:r>
@@ -1697,11 +1715,11 @@
       <w:pPr>
         <w:pStyle w:val="Ttulo1"/>
       </w:pPr>
-      <w:bookmarkStart w:id="2" w:name="_Toc190718965"/>
+      <w:bookmarkStart w:id="1" w:name="_Toc190941755"/>
       <w:r>
         <w:t>CONTENTS</w:t>
       </w:r>
-      <w:bookmarkEnd w:id="2"/>
+      <w:bookmarkEnd w:id="1"/>
     </w:p>
     <w:p>
       <w:pPr>
@@ -1711,6 +1729,7 @@
           <w:numId w:val="2"/>
         </w:numPr>
         <w:spacing w:before="100" w:beforeAutospacing="1" w:after="100" w:afterAutospacing="1" w:line="240" w:lineRule="auto"/>
+        <w:jc w:val="both"/>
         <w:rPr>
           <w:rFonts w:eastAsia="Times New Roman" w:cs="Times New Roman"/>
           <w:kern w:val="0"/>
@@ -1733,6 +1752,7 @@
     <w:p>
       <w:pPr>
         <w:spacing w:before="100" w:beforeAutospacing="1" w:after="100" w:afterAutospacing="1" w:line="240" w:lineRule="auto"/>
+        <w:jc w:val="both"/>
         <w:rPr>
           <w:rFonts w:eastAsia="Times New Roman" w:cs="Times New Roman"/>
           <w:kern w:val="0"/>
@@ -1796,6 +1816,7 @@
           <w:numId w:val="2"/>
         </w:numPr>
         <w:spacing w:before="100" w:beforeAutospacing="1" w:after="100" w:afterAutospacing="1" w:line="240" w:lineRule="auto"/>
+        <w:jc w:val="both"/>
         <w:rPr>
           <w:rFonts w:eastAsia="Times New Roman" w:cs="Times New Roman"/>
           <w:kern w:val="0"/>
@@ -1818,6 +1839,7 @@
     <w:p>
       <w:pPr>
         <w:spacing w:before="100" w:beforeAutospacing="1" w:after="100" w:afterAutospacing="1" w:line="240" w:lineRule="auto"/>
+        <w:jc w:val="both"/>
         <w:rPr>
           <w:rFonts w:eastAsia="Times New Roman" w:cs="Times New Roman"/>
           <w:kern w:val="0"/>
@@ -1832,7 +1854,7 @@
           <w:lang w:val="es-ES" w:eastAsia="es-ES"/>
           <w14:ligatures w14:val="none"/>
         </w:rPr>
-        <w:t xml:space="preserve">Building upon the knowledge from IISSI 1, this course focused on mobile application development, covering both the backend and frontend. For the backend, we used Node.js, a JavaScript runtime that enables the creation of fast and scalable applications. For the frontend, we utilized React Native, a popular framework that allows the development of native mobile applications for both iOS and Android platforms. In addition to the mobile application, we also developed a desktop web version of the application using React, enabling users to interact with the system via a traditional web browser. We continued working with MariaDB as our database system, learning to design and implement database queries to interact with both the mobile and web versions of the application effectively. This course expanded our capabilities </w:t>
+        <w:t xml:space="preserve">Building upon the knowledge from IISSI 1, this course focused on mobile application development, covering both the backend and frontend. For the backend, we used Node.js, a JavaScript runtime that enables the creation of fast and scalable applications. For the frontend, we utilized React Native, a popular framework that allows the development of native mobile applications for both iOS and Android platforms. In addition to the mobile application, we also developed a desktop web version of the application using React, enabling users to interact with the system via a traditional web browser. We continued working with MariaDB as our database system, learning to design and implement database queries to </w:t>
       </w:r>
       <w:r>
         <w:rPr>
@@ -1842,7 +1864,7 @@
           <w14:ligatures w14:val="none"/>
         </w:rPr>
         <w:lastRenderedPageBreak/>
-        <w:t>in full-stack development, incorporating mobile interface design, desktop web development, and the implementation of robust backend services.</w:t>
+        <w:t>interact with both the mobile and web versions of the application effectively. This course expanded our capabilities in full-stack development, incorporating mobile interface design, desktop web development, and the implementation of robust backend services.</w:t>
       </w:r>
     </w:p>
     <w:p>
@@ -1853,6 +1875,7 @@
           <w:numId w:val="2"/>
         </w:numPr>
         <w:spacing w:before="100" w:beforeAutospacing="1" w:after="100" w:afterAutospacing="1" w:line="240" w:lineRule="auto"/>
+        <w:jc w:val="both"/>
         <w:rPr>
           <w:rFonts w:eastAsia="Times New Roman" w:cs="Times New Roman"/>
           <w:kern w:val="0"/>
@@ -1875,6 +1898,7 @@
     <w:p>
       <w:pPr>
         <w:spacing w:before="100" w:beforeAutospacing="1" w:after="100" w:afterAutospacing="1" w:line="240" w:lineRule="auto"/>
+        <w:jc w:val="both"/>
         <w:rPr>
           <w:rFonts w:eastAsia="Times New Roman" w:cs="Times New Roman"/>
           <w:kern w:val="0"/>
@@ -2014,6 +2038,7 @@
           <w:numId w:val="2"/>
         </w:numPr>
         <w:spacing w:before="100" w:beforeAutospacing="1" w:after="100" w:afterAutospacing="1" w:line="240" w:lineRule="auto"/>
+        <w:jc w:val="both"/>
         <w:rPr>
           <w:rFonts w:eastAsia="Times New Roman" w:cs="Times New Roman"/>
           <w:kern w:val="0"/>
@@ -2036,6 +2061,7 @@
     <w:p>
       <w:pPr>
         <w:spacing w:before="100" w:beforeAutospacing="1" w:after="100" w:afterAutospacing="1" w:line="240" w:lineRule="auto"/>
+        <w:jc w:val="both"/>
         <w:rPr>
           <w:rFonts w:eastAsia="Times New Roman" w:cs="Times New Roman"/>
           <w:kern w:val="0"/>
@@ -2228,13 +2254,16 @@
       <w:pPr>
         <w:pStyle w:val="Ttulo1"/>
       </w:pPr>
-      <w:bookmarkStart w:id="3" w:name="_Toc190718966"/>
+      <w:bookmarkStart w:id="2" w:name="_Toc190941756"/>
       <w:r>
         <w:t>CONCLUSIONS</w:t>
       </w:r>
-      <w:bookmarkEnd w:id="3"/>
+      <w:bookmarkEnd w:id="2"/>
     </w:p>
     <w:p>
+      <w:pPr>
+        <w:jc w:val="both"/>
+      </w:pPr>
       <w:r>
         <w:t xml:space="preserve">In conclusion, the courses we have undertaken in the field of software engineering and information systems have provided us with a solid foundation in both theoretical knowledge and practical skills. Through </w:t>
       </w:r>
@@ -2276,24 +2305,27 @@
         <w:t>Requirements Engineering</w:t>
       </w:r>
       <w:r>
-        <w:t xml:space="preserve"> course allowed us to apply our knowledge in a comprehensive project, where we developed a fully functional Web Information System for a driving school, integrating all the learned concepts into a cohesive solution. These courses have significantly enhanced our </w:t>
+        <w:t xml:space="preserve"> course allowed us to apply our knowledge in a comprehensive project, where we developed a fully functional Web Information System for a driving school, </w:t>
       </w:r>
       <w:r>
         <w:lastRenderedPageBreak/>
-        <w:t>technical expertise, preparing us for further academic pursuits and professional endeavors in the development of complex software systems.</w:t>
+        <w:t>integrating all the learned concepts into a cohesive solution. These courses have significantly enhanced our technical expertise, preparing us for further academic pursuits and professional endeavors in the development of complex software systems.</w:t>
       </w:r>
     </w:p>
     <w:p>
       <w:pPr>
         <w:pStyle w:val="Ttulo1"/>
       </w:pPr>
-      <w:bookmarkStart w:id="4" w:name="_Toc190718967"/>
+      <w:bookmarkStart w:id="3" w:name="_Toc190941757"/>
       <w:r>
         <w:t>BIBLIOGRAPHY</w:t>
       </w:r>
-      <w:bookmarkEnd w:id="4"/>
+      <w:bookmarkEnd w:id="3"/>
     </w:p>
     <w:p>
+      <w:pPr>
+        <w:jc w:val="both"/>
+      </w:pPr>
       <w:r>
         <w:t>Intentionally blank.</w:t>
       </w:r>
@@ -2311,7 +2343,7 @@
 </file>
 
 <file path=word/numbering.xml><?xml version="1.0" encoding="utf-8"?>
-<w:numbering xmlns:wpc="http://schemas.microsoft.com/office/word/2010/wordprocessingCanvas" xmlns:cx="http://schemas.microsoft.com/office/drawing/2014/chartex" xmlns:cx1="http://schemas.microsoft.com/office/drawing/2015/9/8/chartex" xmlns:cx2="http://schemas.microsoft.com/office/drawing/2015/10/21/chartex" xmlns:cx3="http://schemas.microsoft.com/office/drawing/2016/5/9/chartex" xmlns:cx4="http://schemas.microsoft.com/office/drawing/2016/5/10/chartex" xmlns:cx5="http://schemas.microsoft.com/office/drawing/2016/5/11/chartex" xmlns:cx6="http://schemas.microsoft.com/office/drawing/2016/5/12/chartex" xmlns:cx7="http://schemas.microsoft.com/office/drawing/2016/5/13/chartex" xmlns:cx8="http://schemas.microsoft.com/office/drawing/2016/5/14/chartex" xmlns:mc="http://schemas.openxmlformats.org/markup-compatibility/2006" xmlns:aink="http://schemas.microsoft.com/office/drawing/2016/ink" xmlns:am3d="http://schemas.microsoft.com/office/drawing/2017/model3d" xmlns:o="urn:schemas-microsoft-com:office:office" xmlns:r="http://schemas.openxmlformats.org/officeDocument/2006/relationships" xmlns:m="http://schemas.openxmlformats.org/officeDocument/2006/math" xmlns:v="urn:schemas-microsoft-com:vml" xmlns:wp14="http://schemas.microsoft.com/office/word/2010/wordprocessingDrawing" xmlns:wp="http://schemas.openxmlformats.org/drawingml/2006/wordprocessingDrawing" xmlns:w10="urn:schemas-microsoft-com:office:word" xmlns:w="http://schemas.openxmlformats.org/wordprocessingml/2006/main" xmlns:w14="http://schemas.microsoft.com/office/word/2010/wordml" xmlns:w15="http://schemas.microsoft.com/office/word/2012/wordml" xmlns:w16cid="http://schemas.microsoft.com/office/word/2016/wordml/cid" xmlns:w16se="http://schemas.microsoft.com/office/word/2015/wordml/symex" xmlns:wpg="http://schemas.microsoft.com/office/word/2010/wordprocessingGroup" xmlns:wpi="http://schemas.microsoft.com/office/word/2010/wordprocessingInk" xmlns:wne="http://schemas.microsoft.com/office/word/2006/wordml" xmlns:wps="http://schemas.microsoft.com/office/word/2010/wordprocessingShape" mc:Ignorable="w14 w15 w16se w16cid wp14">
+<w:numbering xmlns:wpc="http://schemas.microsoft.com/office/word/2010/wordprocessingCanvas" xmlns:cx="http://schemas.microsoft.com/office/drawing/2014/chartex" xmlns:cx1="http://schemas.microsoft.com/office/drawing/2015/9/8/chartex" xmlns:cx2="http://schemas.microsoft.com/office/drawing/2015/10/21/chartex" xmlns:cx3="http://schemas.microsoft.com/office/drawing/2016/5/9/chartex" xmlns:cx4="http://schemas.microsoft.com/office/drawing/2016/5/10/chartex" xmlns:cx5="http://schemas.microsoft.com/office/drawing/2016/5/11/chartex" xmlns:cx6="http://schemas.microsoft.com/office/drawing/2016/5/12/chartex" xmlns:cx7="http://schemas.microsoft.com/office/drawing/2016/5/13/chartex" xmlns:cx8="http://schemas.microsoft.com/office/drawing/2016/5/14/chartex" xmlns:mc="http://schemas.openxmlformats.org/markup-compatibility/2006" xmlns:aink="http://schemas.microsoft.com/office/drawing/2016/ink" xmlns:am3d="http://schemas.microsoft.com/office/drawing/2017/model3d" xmlns:o="urn:schemas-microsoft-com:office:office" xmlns:oel="http://schemas.microsoft.com/office/2019/extlst" xmlns:r="http://schemas.openxmlformats.org/officeDocument/2006/relationships" xmlns:m="http://schemas.openxmlformats.org/officeDocument/2006/math" xmlns:v="urn:schemas-microsoft-com:vml" xmlns:wp14="http://schemas.microsoft.com/office/word/2010/wordprocessingDrawing" xmlns:wp="http://schemas.openxmlformats.org/drawingml/2006/wordprocessingDrawing" xmlns:w10="urn:schemas-microsoft-com:office:word" xmlns:w="http://schemas.openxmlformats.org/wordprocessingml/2006/main" xmlns:w14="http://schemas.microsoft.com/office/word/2010/wordml" xmlns:w15="http://schemas.microsoft.com/office/word/2012/wordml" xmlns:w16cex="http://schemas.microsoft.com/office/word/2018/wordml/cex" xmlns:w16cid="http://schemas.microsoft.com/office/word/2016/wordml/cid" xmlns:w16="http://schemas.microsoft.com/office/word/2018/wordml" xmlns:w16du="http://schemas.microsoft.com/office/word/2023/wordml/word16du" xmlns:w16sdtdh="http://schemas.microsoft.com/office/word/2020/wordml/sdtdatahash" xmlns:w16sdtfl="http://schemas.microsoft.com/office/word/2024/wordml/sdtformatlock" xmlns:w16se="http://schemas.microsoft.com/office/word/2015/wordml/symex" xmlns:wpg="http://schemas.microsoft.com/office/word/2010/wordprocessingGroup" xmlns:wpi="http://schemas.microsoft.com/office/word/2010/wordprocessingInk" xmlns:wne="http://schemas.microsoft.com/office/word/2006/wordml" xmlns:wps="http://schemas.microsoft.com/office/word/2010/wordprocessingShape" mc:Ignorable="w14 w15 w16se w16cid w16 w16cex w16sdtdh w16sdtfl w16du wp14">
   <w:abstractNum w:abstractNumId="0" w15:restartNumberingAfterBreak="0">
     <w:nsid w:val="1FEA7A25"/>
     <w:multiLevelType w:val="hybridMultilevel"/>
@@ -2537,17 +2569,17 @@
       </w:rPr>
     </w:lvl>
   </w:abstractNum>
-  <w:num w:numId="1">
+  <w:num w:numId="1" w16cid:durableId="1304382643">
     <w:abstractNumId w:val="0"/>
   </w:num>
-  <w:num w:numId="2">
+  <w:num w:numId="2" w16cid:durableId="1994790778">
     <w:abstractNumId w:val="1"/>
   </w:num>
 </w:numbering>
 </file>
 
 <file path=word/styles.xml><?xml version="1.0" encoding="utf-8"?>
-<w:styles xmlns:mc="http://schemas.openxmlformats.org/markup-compatibility/2006" xmlns:r="http://schemas.openxmlformats.org/officeDocument/2006/relationships" xmlns:w="http://schemas.openxmlformats.org/wordprocessingml/2006/main" xmlns:w14="http://schemas.microsoft.com/office/word/2010/wordml" xmlns:w15="http://schemas.microsoft.com/office/word/2012/wordml" xmlns:w16cid="http://schemas.microsoft.com/office/word/2016/wordml/cid" xmlns:w16se="http://schemas.microsoft.com/office/word/2015/wordml/symex" mc:Ignorable="w14 w15 w16se w16cid">
+<w:styles xmlns:mc="http://schemas.openxmlformats.org/markup-compatibility/2006" xmlns:r="http://schemas.openxmlformats.org/officeDocument/2006/relationships" xmlns:w="http://schemas.openxmlformats.org/wordprocessingml/2006/main" xmlns:w14="http://schemas.microsoft.com/office/word/2010/wordml" xmlns:w15="http://schemas.microsoft.com/office/word/2012/wordml" xmlns:w16cex="http://schemas.microsoft.com/office/word/2018/wordml/cex" xmlns:w16cid="http://schemas.microsoft.com/office/word/2016/wordml/cid" xmlns:w16="http://schemas.microsoft.com/office/word/2018/wordml" xmlns:w16du="http://schemas.microsoft.com/office/word/2023/wordml/word16du" xmlns:w16sdtdh="http://schemas.microsoft.com/office/word/2020/wordml/sdtdatahash" xmlns:w16sdtfl="http://schemas.microsoft.com/office/word/2024/wordml/sdtformatlock" xmlns:w16se="http://schemas.microsoft.com/office/word/2015/wordml/symex" mc:Ignorable="w14 w15 w16se w16cid w16 w16cex w16sdtdh w16sdtfl w16du">
   <w:docDefaults>
     <w:rPrDefault>
       <w:rPr>
@@ -2565,7 +2597,7 @@
       </w:pPr>
     </w:pPrDefault>
   </w:docDefaults>
-  <w:latentStyles w:defLockedState="0" w:defUIPriority="99" w:defSemiHidden="0" w:defUnhideWhenUsed="0" w:defQFormat="0" w:count="375">
+  <w:latentStyles w:defLockedState="0" w:defUIPriority="99" w:defSemiHidden="0" w:defUnhideWhenUsed="0" w:defQFormat="0" w:count="376">
     <w:lsdException w:name="Normal" w:uiPriority="0" w:qFormat="1"/>
     <w:lsdException w:name="heading 1" w:uiPriority="9" w:qFormat="1"/>
     <w:lsdException w:name="heading 2" w:semiHidden="1" w:uiPriority="9" w:unhideWhenUsed="1" w:qFormat="1"/>
@@ -2941,6 +2973,7 @@
     <w:lsdException w:name="Smart Hyperlink" w:semiHidden="1" w:unhideWhenUsed="1"/>
     <w:lsdException w:name="Hashtag" w:semiHidden="1" w:unhideWhenUsed="1"/>
     <w:lsdException w:name="Unresolved Mention" w:semiHidden="1" w:unhideWhenUsed="1"/>
+    <w:lsdException w:name="Smart Link" w:semiHidden="1" w:unhideWhenUsed="1"/>
   </w:latentStyles>
   <w:style w:type="paragraph" w:default="1" w:styleId="Normal">
     <w:name w:val="Normal"/>
@@ -3906,6 +3939,7 @@
 <ds:datastoreItem xmlns:ds="http://schemas.openxmlformats.org/officeDocument/2006/customXml" ds:itemID="{32BE5FA1-B975-4A62-BDC5-BF27A336959C}">
   <ds:schemaRefs>
     <ds:schemaRef ds:uri="http://schemas.openxmlformats.org/officeDocument/2006/bibliography"/>
+    <ds:schemaRef ds:uri="http://www.w3.org/2000/xmlns/"/>
   </ds:schemaRefs>
 </ds:datastoreItem>
 </file>
</xml_diff>